<commit_message>
Login use case updated
</commit_message>
<xml_diff>
--- a/Documents/UseCases/LoginUseCase_tunc.docx
+++ b/Documents/UseCases/LoginUseCase_tunc.docx
@@ -8,45 +8,49 @@
           <w:rFonts w:ascii="Times New Roman" w:hAnsi="Times New Roman" w:cs="Times New Roman"/>
         </w:rPr>
       </w:pPr>
-      <w:r>
-        <w:rPr>
-          <w:rFonts w:ascii="Times New Roman" w:hAnsi="Times New Roman" w:cs="Times New Roman"/>
-          <w:b/>
-          <w:bCs/>
-          <w:sz w:val="28"/>
-          <w:szCs w:val="28"/>
-        </w:rPr>
-        <w:t>Use case</w:t>
-      </w:r>
-      <w:r>
-        <w:rPr>
-          <w:rFonts w:ascii="Times New Roman" w:hAnsi="Times New Roman" w:cs="Times New Roman"/>
-          <w:b/>
-          <w:bCs/>
-          <w:sz w:val="28"/>
-          <w:szCs w:val="28"/>
-        </w:rPr>
-        <w:t xml:space="preserve"> </w:t>
-      </w:r>
-      <w:r>
-        <w:rPr>
-          <w:rFonts w:ascii="Times New Roman" w:hAnsi="Times New Roman" w:cs="Times New Roman"/>
-          <w:b/>
-          <w:bCs/>
-          <w:sz w:val="28"/>
-          <w:szCs w:val="28"/>
-        </w:rPr>
-        <w:t>n</w:t>
-      </w:r>
-      <w:r>
-        <w:rPr>
-          <w:rFonts w:ascii="Times New Roman" w:hAnsi="Times New Roman" w:cs="Times New Roman"/>
-          <w:b/>
-          <w:bCs/>
-          <w:sz w:val="28"/>
-          <w:szCs w:val="28"/>
-        </w:rPr>
-        <w:t>ame</w:t>
+      <w:proofErr w:type="spellStart"/>
+      <w:r>
+        <w:rPr>
+          <w:rFonts w:ascii="Times New Roman" w:hAnsi="Times New Roman" w:cs="Times New Roman"/>
+          <w:b/>
+          <w:bCs/>
+          <w:sz w:val="28"/>
+          <w:szCs w:val="28"/>
+        </w:rPr>
+        <w:t>Use</w:t>
+      </w:r>
+      <w:proofErr w:type="spellEnd"/>
+      <w:r>
+        <w:rPr>
+          <w:rFonts w:ascii="Times New Roman" w:hAnsi="Times New Roman" w:cs="Times New Roman"/>
+          <w:b/>
+          <w:bCs/>
+          <w:sz w:val="28"/>
+          <w:szCs w:val="28"/>
+        </w:rPr>
+        <w:t xml:space="preserve"> </w:t>
+      </w:r>
+      <w:proofErr w:type="spellStart"/>
+      <w:r>
+        <w:rPr>
+          <w:rFonts w:ascii="Times New Roman" w:hAnsi="Times New Roman" w:cs="Times New Roman"/>
+          <w:b/>
+          <w:bCs/>
+          <w:sz w:val="28"/>
+          <w:szCs w:val="28"/>
+        </w:rPr>
+        <w:t>case</w:t>
+      </w:r>
+      <w:proofErr w:type="spellEnd"/>
+      <w:r>
+        <w:rPr>
+          <w:rFonts w:ascii="Times New Roman" w:hAnsi="Times New Roman" w:cs="Times New Roman"/>
+          <w:b/>
+          <w:bCs/>
+          <w:sz w:val="28"/>
+          <w:szCs w:val="28"/>
+        </w:rPr>
+        <w:t xml:space="preserve"> name</w:t>
       </w:r>
       <w:r>
         <w:rPr>
@@ -68,12 +72,14 @@
         </w:rPr>
         <w:tab/>
       </w:r>
+      <w:proofErr w:type="spellStart"/>
       <w:r>
         <w:rPr>
           <w:rFonts w:ascii="Times New Roman" w:hAnsi="Times New Roman" w:cs="Times New Roman"/>
         </w:rPr>
         <w:t>Login</w:t>
       </w:r>
+      <w:proofErr w:type="spellEnd"/>
     </w:p>
     <w:p>
       <w:pPr>
@@ -116,16 +122,40 @@
           <w:rFonts w:ascii="Times New Roman" w:hAnsi="Times New Roman" w:cs="Times New Roman"/>
         </w:rPr>
       </w:pPr>
-      <w:r>
-        <w:rPr>
-          <w:rFonts w:ascii="Times New Roman" w:hAnsi="Times New Roman" w:cs="Times New Roman"/>
-          <w:b/>
-          <w:bCs/>
-          <w:sz w:val="28"/>
-          <w:szCs w:val="28"/>
-        </w:rPr>
-        <w:t>Participating Actors</w:t>
-      </w:r>
+      <w:proofErr w:type="spellStart"/>
+      <w:r>
+        <w:rPr>
+          <w:rFonts w:ascii="Times New Roman" w:hAnsi="Times New Roman" w:cs="Times New Roman"/>
+          <w:b/>
+          <w:bCs/>
+          <w:sz w:val="28"/>
+          <w:szCs w:val="28"/>
+        </w:rPr>
+        <w:t>Participating</w:t>
+      </w:r>
+      <w:proofErr w:type="spellEnd"/>
+      <w:r>
+        <w:rPr>
+          <w:rFonts w:ascii="Times New Roman" w:hAnsi="Times New Roman" w:cs="Times New Roman"/>
+          <w:b/>
+          <w:bCs/>
+          <w:sz w:val="28"/>
+          <w:szCs w:val="28"/>
+        </w:rPr>
+        <w:t xml:space="preserve"> </w:t>
+      </w:r>
+      <w:proofErr w:type="spellStart"/>
+      <w:r>
+        <w:rPr>
+          <w:rFonts w:ascii="Times New Roman" w:hAnsi="Times New Roman" w:cs="Times New Roman"/>
+          <w:b/>
+          <w:bCs/>
+          <w:sz w:val="28"/>
+          <w:szCs w:val="28"/>
+        </w:rPr>
+        <w:t>Actors</w:t>
+      </w:r>
+      <w:proofErr w:type="spellEnd"/>
       <w:r>
         <w:rPr>
           <w:rFonts w:ascii="Times New Roman" w:hAnsi="Times New Roman" w:cs="Times New Roman"/>
@@ -136,12 +166,42 @@
         </w:rPr>
         <w:tab/>
       </w:r>
-      <w:r>
-        <w:rPr>
-          <w:rFonts w:ascii="Times New Roman" w:hAnsi="Times New Roman" w:cs="Times New Roman"/>
-        </w:rPr>
-        <w:t>Initiated by RegisteredUser</w:t>
-      </w:r>
+      <w:proofErr w:type="spellStart"/>
+      <w:r>
+        <w:rPr>
+          <w:rFonts w:ascii="Times New Roman" w:hAnsi="Times New Roman" w:cs="Times New Roman"/>
+        </w:rPr>
+        <w:t>Initiated</w:t>
+      </w:r>
+      <w:proofErr w:type="spellEnd"/>
+      <w:r>
+        <w:rPr>
+          <w:rFonts w:ascii="Times New Roman" w:hAnsi="Times New Roman" w:cs="Times New Roman"/>
+        </w:rPr>
+        <w:t xml:space="preserve"> </w:t>
+      </w:r>
+      <w:proofErr w:type="spellStart"/>
+      <w:r>
+        <w:rPr>
+          <w:rFonts w:ascii="Times New Roman" w:hAnsi="Times New Roman" w:cs="Times New Roman"/>
+        </w:rPr>
+        <w:t>by</w:t>
+      </w:r>
+      <w:proofErr w:type="spellEnd"/>
+      <w:r>
+        <w:rPr>
+          <w:rFonts w:ascii="Times New Roman" w:hAnsi="Times New Roman" w:cs="Times New Roman"/>
+        </w:rPr>
+        <w:t xml:space="preserve"> </w:t>
+      </w:r>
+      <w:proofErr w:type="spellStart"/>
+      <w:r>
+        <w:rPr>
+          <w:rFonts w:ascii="Times New Roman" w:hAnsi="Times New Roman" w:cs="Times New Roman"/>
+        </w:rPr>
+        <w:t>RegisteredUser</w:t>
+      </w:r>
+      <w:proofErr w:type="spellEnd"/>
     </w:p>
     <w:p>
       <w:pPr>
@@ -175,16 +235,40 @@
           <w:rFonts w:ascii="Times New Roman" w:hAnsi="Times New Roman" w:cs="Times New Roman"/>
         </w:rPr>
       </w:pPr>
-      <w:r>
-        <w:rPr>
-          <w:rFonts w:ascii="Times New Roman" w:hAnsi="Times New Roman" w:cs="Times New Roman"/>
-          <w:b/>
-          <w:bCs/>
-          <w:sz w:val="28"/>
-          <w:szCs w:val="28"/>
-        </w:rPr>
-        <w:t>Flow of Events</w:t>
-      </w:r>
+      <w:proofErr w:type="spellStart"/>
+      <w:r>
+        <w:rPr>
+          <w:rFonts w:ascii="Times New Roman" w:hAnsi="Times New Roman" w:cs="Times New Roman"/>
+          <w:b/>
+          <w:bCs/>
+          <w:sz w:val="28"/>
+          <w:szCs w:val="28"/>
+        </w:rPr>
+        <w:t>Flow</w:t>
+      </w:r>
+      <w:proofErr w:type="spellEnd"/>
+      <w:r>
+        <w:rPr>
+          <w:rFonts w:ascii="Times New Roman" w:hAnsi="Times New Roman" w:cs="Times New Roman"/>
+          <w:b/>
+          <w:bCs/>
+          <w:sz w:val="28"/>
+          <w:szCs w:val="28"/>
+        </w:rPr>
+        <w:t xml:space="preserve"> of </w:t>
+      </w:r>
+      <w:proofErr w:type="spellStart"/>
+      <w:r>
+        <w:rPr>
+          <w:rFonts w:ascii="Times New Roman" w:hAnsi="Times New Roman" w:cs="Times New Roman"/>
+          <w:b/>
+          <w:bCs/>
+          <w:sz w:val="28"/>
+          <w:szCs w:val="28"/>
+        </w:rPr>
+        <w:t>Events</w:t>
+      </w:r>
+      <w:proofErr w:type="spellEnd"/>
       <w:r>
         <w:rPr>
           <w:rFonts w:ascii="Times New Roman" w:hAnsi="Times New Roman" w:cs="Times New Roman"/>
@@ -199,25 +283,101 @@
       <w:r>
         <w:rPr>
           <w:rFonts w:ascii="Times New Roman" w:hAnsi="Times New Roman" w:cs="Times New Roman"/>
-          <w:b/>
-          <w:bCs/>
-          <w:sz w:val="28"/>
-          <w:szCs w:val="28"/>
-        </w:rPr>
-        <w:tab/>
-      </w:r>
-      <w:r>
-        <w:rPr>
-          <w:rFonts w:ascii="Times New Roman" w:hAnsi="Times New Roman" w:cs="Times New Roman"/>
-        </w:rPr>
-        <w:t xml:space="preserve">1. RegisteredUser </w:t>
-      </w:r>
-      <w:r>
-        <w:rPr>
-          <w:rFonts w:ascii="Times New Roman" w:hAnsi="Times New Roman" w:cs="Times New Roman"/>
-        </w:rPr>
-        <w:t>open the login page of the website</w:t>
-      </w:r>
+        </w:rPr>
+        <w:t xml:space="preserve">1. </w:t>
+      </w:r>
+      <w:proofErr w:type="spellStart"/>
+      <w:r>
+        <w:rPr>
+          <w:rFonts w:ascii="Times New Roman" w:hAnsi="Times New Roman" w:cs="Times New Roman"/>
+        </w:rPr>
+        <w:t>RegisteredUser</w:t>
+      </w:r>
+      <w:proofErr w:type="spellEnd"/>
+      <w:r>
+        <w:rPr>
+          <w:rFonts w:ascii="Times New Roman" w:hAnsi="Times New Roman" w:cs="Times New Roman"/>
+        </w:rPr>
+        <w:t xml:space="preserve"> </w:t>
+      </w:r>
+      <w:proofErr w:type="spellStart"/>
+      <w:r>
+        <w:rPr>
+          <w:rFonts w:ascii="Times New Roman" w:hAnsi="Times New Roman" w:cs="Times New Roman"/>
+        </w:rPr>
+        <w:t>open</w:t>
+      </w:r>
+      <w:proofErr w:type="spellEnd"/>
+      <w:r>
+        <w:rPr>
+          <w:rFonts w:ascii="Times New Roman" w:hAnsi="Times New Roman" w:cs="Times New Roman"/>
+        </w:rPr>
+        <w:t xml:space="preserve"> </w:t>
+      </w:r>
+      <w:proofErr w:type="spellStart"/>
+      <w:r>
+        <w:rPr>
+          <w:rFonts w:ascii="Times New Roman" w:hAnsi="Times New Roman" w:cs="Times New Roman"/>
+        </w:rPr>
+        <w:t>the</w:t>
+      </w:r>
+      <w:proofErr w:type="spellEnd"/>
+      <w:r>
+        <w:rPr>
+          <w:rFonts w:ascii="Times New Roman" w:hAnsi="Times New Roman" w:cs="Times New Roman"/>
+        </w:rPr>
+        <w:t xml:space="preserve"> </w:t>
+      </w:r>
+      <w:proofErr w:type="spellStart"/>
+      <w:r>
+        <w:rPr>
+          <w:rFonts w:ascii="Times New Roman" w:hAnsi="Times New Roman" w:cs="Times New Roman"/>
+        </w:rPr>
+        <w:t>login</w:t>
+      </w:r>
+      <w:proofErr w:type="spellEnd"/>
+      <w:r>
+        <w:rPr>
+          <w:rFonts w:ascii="Times New Roman" w:hAnsi="Times New Roman" w:cs="Times New Roman"/>
+        </w:rPr>
+        <w:t xml:space="preserve"> </w:t>
+      </w:r>
+      <w:proofErr w:type="spellStart"/>
+      <w:r>
+        <w:rPr>
+          <w:rFonts w:ascii="Times New Roman" w:hAnsi="Times New Roman" w:cs="Times New Roman"/>
+        </w:rPr>
+        <w:t>page</w:t>
+      </w:r>
+      <w:proofErr w:type="spellEnd"/>
+      <w:r>
+        <w:rPr>
+          <w:rFonts w:ascii="Times New Roman" w:hAnsi="Times New Roman" w:cs="Times New Roman"/>
+        </w:rPr>
+        <w:t xml:space="preserve"> of </w:t>
+      </w:r>
+      <w:proofErr w:type="spellStart"/>
+      <w:r>
+        <w:rPr>
+          <w:rFonts w:ascii="Times New Roman" w:hAnsi="Times New Roman" w:cs="Times New Roman"/>
+        </w:rPr>
+        <w:t>the</w:t>
+      </w:r>
+      <w:proofErr w:type="spellEnd"/>
+      <w:r>
+        <w:rPr>
+          <w:rFonts w:ascii="Times New Roman" w:hAnsi="Times New Roman" w:cs="Times New Roman"/>
+        </w:rPr>
+        <w:t xml:space="preserve"> </w:t>
+      </w:r>
+      <w:proofErr w:type="spellStart"/>
+      <w:r>
+        <w:rPr>
+          <w:rFonts w:ascii="Times New Roman" w:hAnsi="Times New Roman" w:cs="Times New Roman"/>
+        </w:rPr>
+        <w:t>website</w:t>
+      </w:r>
+      <w:proofErr w:type="spellEnd"/>
     </w:p>
     <w:p>
       <w:pPr>
@@ -351,29 +511,61 @@
         <w:tab/>
         <w:t xml:space="preserve">2. </w:t>
       </w:r>
+      <w:proofErr w:type="spellStart"/>
       <w:r>
         <w:rPr>
           <w:rFonts w:ascii="Times New Roman" w:hAnsi="Times New Roman" w:cs="Times New Roman"/>
         </w:rPr>
         <w:t>VehicleRentingSystem</w:t>
       </w:r>
-      <w:r>
-        <w:rPr>
-          <w:rFonts w:ascii="Times New Roman" w:hAnsi="Times New Roman" w:cs="Times New Roman"/>
-        </w:rPr>
-        <w:t xml:space="preserve"> displays the form </w:t>
-      </w:r>
-      <w:r>
-        <w:rPr>
-          <w:rFonts w:ascii="Times New Roman" w:hAnsi="Times New Roman" w:cs="Times New Roman"/>
-        </w:rPr>
-        <w:t xml:space="preserve">which consists </w:t>
-      </w:r>
-      <w:r>
-        <w:rPr>
-          <w:rFonts w:ascii="Times New Roman" w:hAnsi="Times New Roman" w:cs="Times New Roman"/>
-        </w:rPr>
-        <w:t xml:space="preserve">           </w:t>
+      <w:proofErr w:type="spellEnd"/>
+      <w:r>
+        <w:rPr>
+          <w:rFonts w:ascii="Times New Roman" w:hAnsi="Times New Roman" w:cs="Times New Roman"/>
+        </w:rPr>
+        <w:t xml:space="preserve"> </w:t>
+      </w:r>
+      <w:proofErr w:type="spellStart"/>
+      <w:r>
+        <w:rPr>
+          <w:rFonts w:ascii="Times New Roman" w:hAnsi="Times New Roman" w:cs="Times New Roman"/>
+        </w:rPr>
+        <w:t>displays</w:t>
+      </w:r>
+      <w:proofErr w:type="spellEnd"/>
+      <w:r>
+        <w:rPr>
+          <w:rFonts w:ascii="Times New Roman" w:hAnsi="Times New Roman" w:cs="Times New Roman"/>
+        </w:rPr>
+        <w:t xml:space="preserve"> </w:t>
+      </w:r>
+      <w:proofErr w:type="spellStart"/>
+      <w:r>
+        <w:rPr>
+          <w:rFonts w:ascii="Times New Roman" w:hAnsi="Times New Roman" w:cs="Times New Roman"/>
+        </w:rPr>
+        <w:t>the</w:t>
+      </w:r>
+      <w:proofErr w:type="spellEnd"/>
+      <w:r>
+        <w:rPr>
+          <w:rFonts w:ascii="Times New Roman" w:hAnsi="Times New Roman" w:cs="Times New Roman"/>
+        </w:rPr>
+        <w:t xml:space="preserve"> form </w:t>
+      </w:r>
+      <w:proofErr w:type="spellStart"/>
+      <w:r>
+        <w:rPr>
+          <w:rFonts w:ascii="Times New Roman" w:hAnsi="Times New Roman" w:cs="Times New Roman"/>
+        </w:rPr>
+        <w:t>which</w:t>
+      </w:r>
+      <w:proofErr w:type="spellEnd"/>
+      <w:r>
+        <w:rPr>
+          <w:rFonts w:ascii="Times New Roman" w:hAnsi="Times New Roman" w:cs="Times New Roman"/>
+        </w:rPr>
+        <w:t xml:space="preserve">   </w:t>
       </w:r>
     </w:p>
     <w:p>
@@ -387,13 +579,69 @@
         <w:rPr>
           <w:rFonts w:ascii="Times New Roman" w:hAnsi="Times New Roman" w:cs="Times New Roman"/>
         </w:rPr>
-        <w:t xml:space="preserve">                                                                </w:t>
-      </w:r>
-      <w:r>
-        <w:rPr>
-          <w:rFonts w:ascii="Times New Roman" w:hAnsi="Times New Roman" w:cs="Times New Roman"/>
-        </w:rPr>
-        <w:t>of username and password.</w:t>
+        <w:t xml:space="preserve">                                 </w:t>
+      </w:r>
+      <w:r>
+        <w:rPr>
+          <w:rFonts w:ascii="Times New Roman" w:hAnsi="Times New Roman" w:cs="Times New Roman"/>
+        </w:rPr>
+        <w:t xml:space="preserve">                               </w:t>
+      </w:r>
+      <w:proofErr w:type="spellStart"/>
+      <w:r>
+        <w:rPr>
+          <w:rFonts w:ascii="Times New Roman" w:hAnsi="Times New Roman" w:cs="Times New Roman"/>
+        </w:rPr>
+        <w:t>consists</w:t>
+      </w:r>
+      <w:proofErr w:type="spellEnd"/>
+      <w:r>
+        <w:rPr>
+          <w:rFonts w:ascii="Times New Roman" w:hAnsi="Times New Roman" w:cs="Times New Roman"/>
+        </w:rPr>
+        <w:t xml:space="preserve"> of </w:t>
+      </w:r>
+      <w:proofErr w:type="spellStart"/>
+      <w:r>
+        <w:rPr>
+          <w:rFonts w:ascii="Times New Roman" w:hAnsi="Times New Roman" w:cs="Times New Roman"/>
+        </w:rPr>
+        <w:t>username</w:t>
+      </w:r>
+      <w:proofErr w:type="spellEnd"/>
+      <w:r>
+        <w:rPr>
+          <w:rFonts w:ascii="Times New Roman" w:hAnsi="Times New Roman" w:cs="Times New Roman"/>
+        </w:rPr>
+        <w:t xml:space="preserve"> </w:t>
+      </w:r>
+      <w:proofErr w:type="spellStart"/>
+      <w:r>
+        <w:rPr>
+          <w:rFonts w:ascii="Times New Roman" w:hAnsi="Times New Roman" w:cs="Times New Roman"/>
+        </w:rPr>
+        <w:t>and</w:t>
+      </w:r>
+      <w:proofErr w:type="spellEnd"/>
+      <w:r>
+        <w:rPr>
+          <w:rFonts w:ascii="Times New Roman" w:hAnsi="Times New Roman" w:cs="Times New Roman"/>
+        </w:rPr>
+        <w:t xml:space="preserve"> </w:t>
+      </w:r>
+      <w:proofErr w:type="spellStart"/>
+      <w:r>
+        <w:rPr>
+          <w:rFonts w:ascii="Times New Roman" w:hAnsi="Times New Roman" w:cs="Times New Roman"/>
+        </w:rPr>
+        <w:t>password</w:t>
+      </w:r>
+      <w:proofErr w:type="spellEnd"/>
+      <w:r>
+        <w:rPr>
+          <w:rFonts w:ascii="Times New Roman" w:hAnsi="Times New Roman" w:cs="Times New Roman"/>
+        </w:rPr>
+        <w:t>.</w:t>
       </w:r>
     </w:p>
     <w:p>
@@ -439,26 +687,127 @@
         <w:rPr>
           <w:rFonts w:ascii="Times New Roman" w:hAnsi="Times New Roman" w:cs="Times New Roman"/>
         </w:rPr>
-        <w:tab/>
-        <w:t>3.</w:t>
-      </w:r>
-      <w:r>
-        <w:rPr>
-          <w:rFonts w:ascii="Times New Roman" w:hAnsi="Times New Roman" w:cs="Times New Roman"/>
-        </w:rPr>
-        <w:t xml:space="preserve"> </w:t>
-      </w:r>
+        <w:t xml:space="preserve">  </w:t>
+      </w:r>
+      <w:bookmarkStart w:id="0" w:name="_GoBack"/>
+      <w:bookmarkEnd w:id="0"/>
+      <w:r>
+        <w:rPr>
+          <w:rFonts w:ascii="Times New Roman" w:hAnsi="Times New Roman" w:cs="Times New Roman"/>
+        </w:rPr>
+        <w:t xml:space="preserve">3. </w:t>
+      </w:r>
+      <w:proofErr w:type="spellStart"/>
       <w:r>
         <w:rPr>
           <w:rFonts w:ascii="Times New Roman" w:hAnsi="Times New Roman" w:cs="Times New Roman"/>
         </w:rPr>
         <w:t>RegisteredUser</w:t>
       </w:r>
-      <w:r>
-        <w:rPr>
-          <w:rFonts w:ascii="Times New Roman" w:hAnsi="Times New Roman" w:cs="Times New Roman"/>
-        </w:rPr>
-        <w:t xml:space="preserve"> fills the own username and password. Then he </w:t>
+      <w:proofErr w:type="spellEnd"/>
+      <w:r>
+        <w:rPr>
+          <w:rFonts w:ascii="Times New Roman" w:hAnsi="Times New Roman" w:cs="Times New Roman"/>
+        </w:rPr>
+        <w:t xml:space="preserve"> </w:t>
+      </w:r>
+      <w:proofErr w:type="spellStart"/>
+      <w:r>
+        <w:rPr>
+          <w:rFonts w:ascii="Times New Roman" w:hAnsi="Times New Roman" w:cs="Times New Roman"/>
+        </w:rPr>
+        <w:t>fills</w:t>
+      </w:r>
+      <w:proofErr w:type="spellEnd"/>
+      <w:r>
+        <w:rPr>
+          <w:rFonts w:ascii="Times New Roman" w:hAnsi="Times New Roman" w:cs="Times New Roman"/>
+        </w:rPr>
+        <w:t xml:space="preserve"> </w:t>
+      </w:r>
+      <w:proofErr w:type="spellStart"/>
+      <w:r>
+        <w:rPr>
+          <w:rFonts w:ascii="Times New Roman" w:hAnsi="Times New Roman" w:cs="Times New Roman"/>
+        </w:rPr>
+        <w:t>the</w:t>
+      </w:r>
+      <w:proofErr w:type="spellEnd"/>
+      <w:r>
+        <w:rPr>
+          <w:rFonts w:ascii="Times New Roman" w:hAnsi="Times New Roman" w:cs="Times New Roman"/>
+        </w:rPr>
+        <w:t xml:space="preserve"> </w:t>
+      </w:r>
+      <w:proofErr w:type="spellStart"/>
+      <w:r>
+        <w:rPr>
+          <w:rFonts w:ascii="Times New Roman" w:hAnsi="Times New Roman" w:cs="Times New Roman"/>
+        </w:rPr>
+        <w:t>own</w:t>
+      </w:r>
+      <w:proofErr w:type="spellEnd"/>
+      <w:r>
+        <w:rPr>
+          <w:rFonts w:ascii="Times New Roman" w:hAnsi="Times New Roman" w:cs="Times New Roman"/>
+        </w:rPr>
+        <w:t xml:space="preserve"> </w:t>
+      </w:r>
+      <w:proofErr w:type="spellStart"/>
+      <w:r>
+        <w:rPr>
+          <w:rFonts w:ascii="Times New Roman" w:hAnsi="Times New Roman" w:cs="Times New Roman"/>
+        </w:rPr>
+        <w:t>username</w:t>
+      </w:r>
+      <w:proofErr w:type="spellEnd"/>
+      <w:r>
+        <w:rPr>
+          <w:rFonts w:ascii="Times New Roman" w:hAnsi="Times New Roman" w:cs="Times New Roman"/>
+        </w:rPr>
+        <w:t xml:space="preserve"> </w:t>
+      </w:r>
+      <w:proofErr w:type="spellStart"/>
+      <w:r>
+        <w:rPr>
+          <w:rFonts w:ascii="Times New Roman" w:hAnsi="Times New Roman" w:cs="Times New Roman"/>
+        </w:rPr>
+        <w:t>and</w:t>
+      </w:r>
+      <w:proofErr w:type="spellEnd"/>
+      <w:r>
+        <w:rPr>
+          <w:rFonts w:ascii="Times New Roman" w:hAnsi="Times New Roman" w:cs="Times New Roman"/>
+        </w:rPr>
+        <w:t xml:space="preserve"> </w:t>
+      </w:r>
+      <w:proofErr w:type="spellStart"/>
+      <w:r>
+        <w:rPr>
+          <w:rFonts w:ascii="Times New Roman" w:hAnsi="Times New Roman" w:cs="Times New Roman"/>
+        </w:rPr>
+        <w:t>password</w:t>
+      </w:r>
+      <w:proofErr w:type="spellEnd"/>
+      <w:r>
+        <w:rPr>
+          <w:rFonts w:ascii="Times New Roman" w:hAnsi="Times New Roman" w:cs="Times New Roman"/>
+        </w:rPr>
+        <w:t xml:space="preserve">. </w:t>
+      </w:r>
+      <w:proofErr w:type="spellStart"/>
+      <w:r>
+        <w:rPr>
+          <w:rFonts w:ascii="Times New Roman" w:hAnsi="Times New Roman" w:cs="Times New Roman"/>
+        </w:rPr>
+        <w:t>Then</w:t>
+      </w:r>
+      <w:proofErr w:type="spellEnd"/>
+      <w:r>
+        <w:rPr>
+          <w:rFonts w:ascii="Times New Roman" w:hAnsi="Times New Roman" w:cs="Times New Roman"/>
+        </w:rPr>
+        <w:t xml:space="preserve"> he </w:t>
       </w:r>
     </w:p>
     <w:p>
@@ -472,7 +821,49 @@
         <w:rPr>
           <w:rFonts w:ascii="Times New Roman" w:hAnsi="Times New Roman" w:cs="Times New Roman"/>
         </w:rPr>
-        <w:t xml:space="preserve">                                                    confirms the inputs.</w:t>
+        <w:t xml:space="preserve">                                                    </w:t>
+      </w:r>
+      <w:proofErr w:type="spellStart"/>
+      <w:r>
+        <w:rPr>
+          <w:rFonts w:ascii="Times New Roman" w:hAnsi="Times New Roman" w:cs="Times New Roman"/>
+        </w:rPr>
+        <w:t>confirms</w:t>
+      </w:r>
+      <w:proofErr w:type="spellEnd"/>
+      <w:r>
+        <w:rPr>
+          <w:rFonts w:ascii="Times New Roman" w:hAnsi="Times New Roman" w:cs="Times New Roman"/>
+        </w:rPr>
+        <w:t xml:space="preserve"> </w:t>
+      </w:r>
+      <w:proofErr w:type="spellStart"/>
+      <w:r>
+        <w:rPr>
+          <w:rFonts w:ascii="Times New Roman" w:hAnsi="Times New Roman" w:cs="Times New Roman"/>
+        </w:rPr>
+        <w:t>the</w:t>
+      </w:r>
+      <w:proofErr w:type="spellEnd"/>
+      <w:r>
+        <w:rPr>
+          <w:rFonts w:ascii="Times New Roman" w:hAnsi="Times New Roman" w:cs="Times New Roman"/>
+        </w:rPr>
+        <w:t xml:space="preserve"> </w:t>
+      </w:r>
+      <w:proofErr w:type="spellStart"/>
+      <w:r>
+        <w:rPr>
+          <w:rFonts w:ascii="Times New Roman" w:hAnsi="Times New Roman" w:cs="Times New Roman"/>
+        </w:rPr>
+        <w:t>inputs</w:t>
+      </w:r>
+      <w:proofErr w:type="spellEnd"/>
+      <w:r>
+        <w:rPr>
+          <w:rFonts w:ascii="Times New Roman" w:hAnsi="Times New Roman" w:cs="Times New Roman"/>
+        </w:rPr>
+        <w:t>.</w:t>
       </w:r>
     </w:p>
     <w:p>
@@ -533,17 +924,75 @@
         <w:tab/>
         <w:t xml:space="preserve">4. </w:t>
       </w:r>
+      <w:proofErr w:type="spellStart"/>
       <w:r>
         <w:rPr>
           <w:rFonts w:ascii="Times New Roman" w:hAnsi="Times New Roman" w:cs="Times New Roman"/>
         </w:rPr>
         <w:t>VehicleRentingSystem</w:t>
       </w:r>
-      <w:r>
-        <w:rPr>
-          <w:rFonts w:ascii="Times New Roman" w:hAnsi="Times New Roman" w:cs="Times New Roman"/>
-        </w:rPr>
-        <w:t xml:space="preserve"> validates the given inputs. If               </w:t>
+      <w:proofErr w:type="spellEnd"/>
+      <w:r>
+        <w:rPr>
+          <w:rFonts w:ascii="Times New Roman" w:hAnsi="Times New Roman" w:cs="Times New Roman"/>
+        </w:rPr>
+        <w:t xml:space="preserve"> </w:t>
+      </w:r>
+      <w:proofErr w:type="spellStart"/>
+      <w:r>
+        <w:rPr>
+          <w:rFonts w:ascii="Times New Roman" w:hAnsi="Times New Roman" w:cs="Times New Roman"/>
+        </w:rPr>
+        <w:t>validates</w:t>
+      </w:r>
+      <w:proofErr w:type="spellEnd"/>
+      <w:r>
+        <w:rPr>
+          <w:rFonts w:ascii="Times New Roman" w:hAnsi="Times New Roman" w:cs="Times New Roman"/>
+        </w:rPr>
+        <w:t xml:space="preserve"> </w:t>
+      </w:r>
+      <w:proofErr w:type="spellStart"/>
+      <w:r>
+        <w:rPr>
+          <w:rFonts w:ascii="Times New Roman" w:hAnsi="Times New Roman" w:cs="Times New Roman"/>
+        </w:rPr>
+        <w:t>the</w:t>
+      </w:r>
+      <w:proofErr w:type="spellEnd"/>
+      <w:r>
+        <w:rPr>
+          <w:rFonts w:ascii="Times New Roman" w:hAnsi="Times New Roman" w:cs="Times New Roman"/>
+        </w:rPr>
+        <w:t xml:space="preserve"> </w:t>
+      </w:r>
+      <w:proofErr w:type="spellStart"/>
+      <w:r>
+        <w:rPr>
+          <w:rFonts w:ascii="Times New Roman" w:hAnsi="Times New Roman" w:cs="Times New Roman"/>
+        </w:rPr>
+        <w:t>given</w:t>
+      </w:r>
+      <w:proofErr w:type="spellEnd"/>
+      <w:r>
+        <w:rPr>
+          <w:rFonts w:ascii="Times New Roman" w:hAnsi="Times New Roman" w:cs="Times New Roman"/>
+        </w:rPr>
+        <w:t xml:space="preserve"> </w:t>
+      </w:r>
+      <w:proofErr w:type="spellStart"/>
+      <w:r>
+        <w:rPr>
+          <w:rFonts w:ascii="Times New Roman" w:hAnsi="Times New Roman" w:cs="Times New Roman"/>
+        </w:rPr>
+        <w:t>inputs</w:t>
+      </w:r>
+      <w:proofErr w:type="spellEnd"/>
+      <w:r>
+        <w:rPr>
+          <w:rFonts w:ascii="Times New Roman" w:hAnsi="Times New Roman" w:cs="Times New Roman"/>
+        </w:rPr>
+        <w:t xml:space="preserve">.   </w:t>
       </w:r>
     </w:p>
     <w:p>
@@ -557,25 +1006,103 @@
         <w:rPr>
           <w:rFonts w:ascii="Times New Roman" w:hAnsi="Times New Roman" w:cs="Times New Roman"/>
         </w:rPr>
-        <w:t xml:space="preserve">                                                                validation of the </w:t>
-      </w:r>
-      <w:r>
-        <w:rPr>
-          <w:rFonts w:ascii="Times New Roman" w:hAnsi="Times New Roman" w:cs="Times New Roman"/>
-        </w:rPr>
-        <w:t>system is failed, t</w:t>
-      </w:r>
-      <w:r>
-        <w:rPr>
-          <w:rFonts w:ascii="Times New Roman" w:hAnsi="Times New Roman" w:cs="Times New Roman"/>
-        </w:rPr>
-        <w:t xml:space="preserve">he LoginFailed use </w:t>
-      </w:r>
-      <w:r>
-        <w:rPr>
-          <w:rFonts w:ascii="Times New Roman" w:hAnsi="Times New Roman" w:cs="Times New Roman"/>
-        </w:rPr>
-        <w:t xml:space="preserve">                  </w:t>
+        <w:t xml:space="preserve">                                          </w:t>
+      </w:r>
+      <w:r>
+        <w:rPr>
+          <w:rFonts w:ascii="Times New Roman" w:hAnsi="Times New Roman" w:cs="Times New Roman"/>
+        </w:rPr>
+        <w:t xml:space="preserve">                     </w:t>
+      </w:r>
+      <w:r>
+        <w:rPr>
+          <w:rFonts w:ascii="Times New Roman" w:hAnsi="Times New Roman" w:cs="Times New Roman"/>
+        </w:rPr>
+        <w:t xml:space="preserve"> </w:t>
+      </w:r>
+      <w:proofErr w:type="spellStart"/>
+      <w:r>
+        <w:rPr>
+          <w:rFonts w:ascii="Times New Roman" w:hAnsi="Times New Roman" w:cs="Times New Roman"/>
+        </w:rPr>
+        <w:t>If</w:t>
+      </w:r>
+      <w:proofErr w:type="spellEnd"/>
+      <w:r>
+        <w:rPr>
+          <w:rFonts w:ascii="Times New Roman" w:hAnsi="Times New Roman" w:cs="Times New Roman"/>
+        </w:rPr>
+        <w:t xml:space="preserve"> </w:t>
+      </w:r>
+      <w:proofErr w:type="spellStart"/>
+      <w:r>
+        <w:rPr>
+          <w:rFonts w:ascii="Times New Roman" w:hAnsi="Times New Roman" w:cs="Times New Roman"/>
+        </w:rPr>
+        <w:t>validation</w:t>
+      </w:r>
+      <w:proofErr w:type="spellEnd"/>
+      <w:r>
+        <w:rPr>
+          <w:rFonts w:ascii="Times New Roman" w:hAnsi="Times New Roman" w:cs="Times New Roman"/>
+        </w:rPr>
+        <w:t xml:space="preserve"> of </w:t>
+      </w:r>
+      <w:proofErr w:type="spellStart"/>
+      <w:r>
+        <w:rPr>
+          <w:rFonts w:ascii="Times New Roman" w:hAnsi="Times New Roman" w:cs="Times New Roman"/>
+        </w:rPr>
+        <w:t>the</w:t>
+      </w:r>
+      <w:proofErr w:type="spellEnd"/>
+      <w:r>
+        <w:rPr>
+          <w:rFonts w:ascii="Times New Roman" w:hAnsi="Times New Roman" w:cs="Times New Roman"/>
+        </w:rPr>
+        <w:t xml:space="preserve"> </w:t>
+      </w:r>
+      <w:proofErr w:type="spellStart"/>
+      <w:r>
+        <w:rPr>
+          <w:rFonts w:ascii="Times New Roman" w:hAnsi="Times New Roman" w:cs="Times New Roman"/>
+        </w:rPr>
+        <w:t>system</w:t>
+      </w:r>
+      <w:proofErr w:type="spellEnd"/>
+      <w:r>
+        <w:rPr>
+          <w:rFonts w:ascii="Times New Roman" w:hAnsi="Times New Roman" w:cs="Times New Roman"/>
+        </w:rPr>
+        <w:t xml:space="preserve"> is </w:t>
+      </w:r>
+      <w:proofErr w:type="spellStart"/>
+      <w:r>
+        <w:rPr>
+          <w:rFonts w:ascii="Times New Roman" w:hAnsi="Times New Roman" w:cs="Times New Roman"/>
+        </w:rPr>
+        <w:t>failed</w:t>
+      </w:r>
+      <w:proofErr w:type="spellEnd"/>
+      <w:r>
+        <w:rPr>
+          <w:rFonts w:ascii="Times New Roman" w:hAnsi="Times New Roman" w:cs="Times New Roman"/>
+        </w:rPr>
+        <w:t xml:space="preserve">, </w:t>
+      </w:r>
+      <w:proofErr w:type="spellStart"/>
+      <w:r>
+        <w:rPr>
+          <w:rFonts w:ascii="Times New Roman" w:hAnsi="Times New Roman" w:cs="Times New Roman"/>
+        </w:rPr>
+        <w:t>the</w:t>
+      </w:r>
+      <w:proofErr w:type="spellEnd"/>
+      <w:r>
+        <w:rPr>
+          <w:rFonts w:ascii="Times New Roman" w:hAnsi="Times New Roman" w:cs="Times New Roman"/>
+        </w:rPr>
+        <w:t xml:space="preserve">                     </w:t>
       </w:r>
     </w:p>
     <w:p>
@@ -589,20 +1116,70 @@
         <w:rPr>
           <w:rFonts w:ascii="Times New Roman" w:hAnsi="Times New Roman" w:cs="Times New Roman"/>
         </w:rPr>
-        <w:t xml:space="preserve">                                                                </w:t>
-      </w:r>
-      <w:r>
-        <w:rPr>
-          <w:rFonts w:ascii="Times New Roman" w:hAnsi="Times New Roman" w:cs="Times New Roman"/>
-        </w:rPr>
-        <w:t xml:space="preserve">case </w:t>
-      </w:r>
-      <w:r>
-        <w:rPr>
-          <w:rFonts w:ascii="Times New Roman" w:hAnsi="Times New Roman" w:cs="Times New Roman"/>
-        </w:rPr>
-        <w:t>is initiated</w:t>
-      </w:r>
+        <w:t xml:space="preserve">                                                          </w:t>
+      </w:r>
+      <w:r>
+        <w:rPr>
+          <w:rFonts w:ascii="Times New Roman" w:hAnsi="Times New Roman" w:cs="Times New Roman"/>
+        </w:rPr>
+        <w:t xml:space="preserve">    </w:t>
+      </w:r>
+      <w:r>
+        <w:rPr>
+          <w:rFonts w:ascii="Times New Roman" w:hAnsi="Times New Roman" w:cs="Times New Roman"/>
+        </w:rPr>
+        <w:t xml:space="preserve">  </w:t>
+      </w:r>
+      <w:proofErr w:type="spellStart"/>
+      <w:r>
+        <w:rPr>
+          <w:rFonts w:ascii="Times New Roman" w:hAnsi="Times New Roman" w:cs="Times New Roman"/>
+        </w:rPr>
+        <w:t>LoginFailed</w:t>
+      </w:r>
+      <w:proofErr w:type="spellEnd"/>
+      <w:r>
+        <w:rPr>
+          <w:rFonts w:ascii="Times New Roman" w:hAnsi="Times New Roman" w:cs="Times New Roman"/>
+        </w:rPr>
+        <w:t xml:space="preserve"> </w:t>
+      </w:r>
+      <w:proofErr w:type="spellStart"/>
+      <w:r>
+        <w:rPr>
+          <w:rFonts w:ascii="Times New Roman" w:hAnsi="Times New Roman" w:cs="Times New Roman"/>
+        </w:rPr>
+        <w:t>use</w:t>
+      </w:r>
+      <w:proofErr w:type="spellEnd"/>
+      <w:r>
+        <w:rPr>
+          <w:rFonts w:ascii="Times New Roman" w:hAnsi="Times New Roman" w:cs="Times New Roman"/>
+        </w:rPr>
+        <w:t xml:space="preserve"> </w:t>
+      </w:r>
+      <w:proofErr w:type="spellStart"/>
+      <w:r>
+        <w:rPr>
+          <w:rFonts w:ascii="Times New Roman" w:hAnsi="Times New Roman" w:cs="Times New Roman"/>
+        </w:rPr>
+        <w:t>case</w:t>
+      </w:r>
+      <w:proofErr w:type="spellEnd"/>
+      <w:r>
+        <w:rPr>
+          <w:rFonts w:ascii="Times New Roman" w:hAnsi="Times New Roman" w:cs="Times New Roman"/>
+        </w:rPr>
+        <w:t xml:space="preserve"> is </w:t>
+      </w:r>
+      <w:proofErr w:type="spellStart"/>
+      <w:r>
+        <w:rPr>
+          <w:rFonts w:ascii="Times New Roman" w:hAnsi="Times New Roman" w:cs="Times New Roman"/>
+        </w:rPr>
+        <w:t>initiated</w:t>
+      </w:r>
+      <w:proofErr w:type="spellEnd"/>
     </w:p>
     <w:p>
       <w:pPr>
@@ -611,8 +1188,6 @@
           <w:rFonts w:ascii="Times New Roman" w:hAnsi="Times New Roman" w:cs="Times New Roman"/>
         </w:rPr>
       </w:pPr>
-      <w:bookmarkStart w:id="0" w:name="_GoBack"/>
-      <w:bookmarkEnd w:id="0"/>
     </w:p>
     <w:p>
       <w:pPr>
@@ -637,87 +1212,291 @@
           <w:rFonts w:ascii="Times New Roman" w:hAnsi="Times New Roman" w:cs="Times New Roman"/>
         </w:rPr>
         <w:tab/>
-        <w:t xml:space="preserve">            5. RegisteredUser </w:t>
-      </w:r>
-      <w:r>
-        <w:rPr>
-          <w:rFonts w:ascii="Times New Roman" w:hAnsi="Times New Roman" w:cs="Times New Roman"/>
-        </w:rPr>
-        <w:t xml:space="preserve">notices that the current web page is changed to </w:t>
-      </w:r>
-      <w:r>
-        <w:rPr>
-          <w:rFonts w:ascii="Times New Roman" w:hAnsi="Times New Roman" w:cs="Times New Roman"/>
-        </w:rPr>
-        <w:t xml:space="preserve"> </w:t>
-      </w:r>
-    </w:p>
-    <w:p>
-      <w:pPr>
-        <w:rPr>
-          <w:rFonts w:ascii="Times New Roman" w:hAnsi="Times New Roman" w:cs="Times New Roman"/>
-        </w:rPr>
-      </w:pPr>
-      <w:r>
-        <w:rPr>
-          <w:rFonts w:ascii="Times New Roman" w:hAnsi="Times New Roman" w:cs="Times New Roman"/>
-        </w:rPr>
-        <w:t xml:space="preserve">                                                    the </w:t>
-      </w:r>
-      <w:r>
-        <w:rPr>
-          <w:rFonts w:ascii="Times New Roman" w:hAnsi="Times New Roman" w:cs="Times New Roman"/>
-        </w:rPr>
-        <w:t>main page of the website and his</w:t>
-      </w:r>
-      <w:r>
-        <w:rPr>
-          <w:rFonts w:ascii="Times New Roman" w:hAnsi="Times New Roman" w:cs="Times New Roman"/>
-        </w:rPr>
-        <w:t>/her</w:t>
-      </w:r>
-      <w:r>
-        <w:rPr>
-          <w:rFonts w:ascii="Times New Roman" w:hAnsi="Times New Roman" w:cs="Times New Roman"/>
-        </w:rPr>
-        <w:t xml:space="preserve"> name is displayed on </w:t>
-      </w:r>
-      <w:r>
-        <w:rPr>
-          <w:rFonts w:ascii="Times New Roman" w:hAnsi="Times New Roman" w:cs="Times New Roman"/>
-        </w:rPr>
-        <w:t xml:space="preserve"> </w:t>
-      </w:r>
-    </w:p>
-    <w:p>
-      <w:pPr>
-        <w:rPr>
-          <w:rFonts w:ascii="Times New Roman" w:hAnsi="Times New Roman" w:cs="Times New Roman"/>
-        </w:rPr>
-      </w:pPr>
-      <w:r>
-        <w:rPr>
-          <w:rFonts w:ascii="Times New Roman" w:hAnsi="Times New Roman" w:cs="Times New Roman"/>
-        </w:rPr>
-        <w:t xml:space="preserve">                                                    </w:t>
-      </w:r>
-      <w:r>
-        <w:rPr>
-          <w:rFonts w:ascii="Times New Roman" w:hAnsi="Times New Roman" w:cs="Times New Roman"/>
-        </w:rPr>
-        <w:t>the right-</w:t>
-      </w:r>
-      <w:r>
-        <w:rPr>
-          <w:rFonts w:ascii="Times New Roman" w:hAnsi="Times New Roman" w:cs="Times New Roman"/>
-        </w:rPr>
-        <w:t xml:space="preserve">top of the </w:t>
-      </w:r>
-      <w:r>
-        <w:rPr>
-          <w:rFonts w:ascii="Times New Roman" w:hAnsi="Times New Roman" w:cs="Times New Roman"/>
-        </w:rPr>
-        <w:t>website.</w:t>
+        <w:t xml:space="preserve">  </w:t>
+      </w:r>
+      <w:r>
+        <w:rPr>
+          <w:rFonts w:ascii="Times New Roman" w:hAnsi="Times New Roman" w:cs="Times New Roman"/>
+        </w:rPr>
+        <w:t xml:space="preserve">5. </w:t>
+      </w:r>
+      <w:proofErr w:type="spellStart"/>
+      <w:r>
+        <w:rPr>
+          <w:rFonts w:ascii="Times New Roman" w:hAnsi="Times New Roman" w:cs="Times New Roman"/>
+        </w:rPr>
+        <w:t>RegisteredUser</w:t>
+      </w:r>
+      <w:proofErr w:type="spellEnd"/>
+      <w:r>
+        <w:rPr>
+          <w:rFonts w:ascii="Times New Roman" w:hAnsi="Times New Roman" w:cs="Times New Roman"/>
+        </w:rPr>
+        <w:t xml:space="preserve"> </w:t>
+      </w:r>
+      <w:proofErr w:type="spellStart"/>
+      <w:r>
+        <w:rPr>
+          <w:rFonts w:ascii="Times New Roman" w:hAnsi="Times New Roman" w:cs="Times New Roman"/>
+        </w:rPr>
+        <w:t>notices</w:t>
+      </w:r>
+      <w:proofErr w:type="spellEnd"/>
+      <w:r>
+        <w:rPr>
+          <w:rFonts w:ascii="Times New Roman" w:hAnsi="Times New Roman" w:cs="Times New Roman"/>
+        </w:rPr>
+        <w:t xml:space="preserve"> </w:t>
+      </w:r>
+      <w:proofErr w:type="spellStart"/>
+      <w:r>
+        <w:rPr>
+          <w:rFonts w:ascii="Times New Roman" w:hAnsi="Times New Roman" w:cs="Times New Roman"/>
+        </w:rPr>
+        <w:t>that</w:t>
+      </w:r>
+      <w:proofErr w:type="spellEnd"/>
+      <w:r>
+        <w:rPr>
+          <w:rFonts w:ascii="Times New Roman" w:hAnsi="Times New Roman" w:cs="Times New Roman"/>
+        </w:rPr>
+        <w:t xml:space="preserve"> </w:t>
+      </w:r>
+      <w:proofErr w:type="spellStart"/>
+      <w:r>
+        <w:rPr>
+          <w:rFonts w:ascii="Times New Roman" w:hAnsi="Times New Roman" w:cs="Times New Roman"/>
+        </w:rPr>
+        <w:t>the</w:t>
+      </w:r>
+      <w:proofErr w:type="spellEnd"/>
+      <w:r>
+        <w:rPr>
+          <w:rFonts w:ascii="Times New Roman" w:hAnsi="Times New Roman" w:cs="Times New Roman"/>
+        </w:rPr>
+        <w:t xml:space="preserve"> </w:t>
+      </w:r>
+      <w:proofErr w:type="spellStart"/>
+      <w:r>
+        <w:rPr>
+          <w:rFonts w:ascii="Times New Roman" w:hAnsi="Times New Roman" w:cs="Times New Roman"/>
+        </w:rPr>
+        <w:t>current</w:t>
+      </w:r>
+      <w:proofErr w:type="spellEnd"/>
+      <w:r>
+        <w:rPr>
+          <w:rFonts w:ascii="Times New Roman" w:hAnsi="Times New Roman" w:cs="Times New Roman"/>
+        </w:rPr>
+        <w:t xml:space="preserve"> web </w:t>
+      </w:r>
+      <w:proofErr w:type="spellStart"/>
+      <w:r>
+        <w:rPr>
+          <w:rFonts w:ascii="Times New Roman" w:hAnsi="Times New Roman" w:cs="Times New Roman"/>
+        </w:rPr>
+        <w:t>page</w:t>
+      </w:r>
+      <w:proofErr w:type="spellEnd"/>
+      <w:r>
+        <w:rPr>
+          <w:rFonts w:ascii="Times New Roman" w:hAnsi="Times New Roman" w:cs="Times New Roman"/>
+        </w:rPr>
+        <w:t xml:space="preserve"> is </w:t>
+      </w:r>
+      <w:proofErr w:type="spellStart"/>
+      <w:r>
+        <w:rPr>
+          <w:rFonts w:ascii="Times New Roman" w:hAnsi="Times New Roman" w:cs="Times New Roman"/>
+        </w:rPr>
+        <w:t>changed</w:t>
+      </w:r>
+      <w:proofErr w:type="spellEnd"/>
+      <w:r>
+        <w:rPr>
+          <w:rFonts w:ascii="Times New Roman" w:hAnsi="Times New Roman" w:cs="Times New Roman"/>
+        </w:rPr>
+        <w:t xml:space="preserve"> </w:t>
+      </w:r>
+      <w:proofErr w:type="spellStart"/>
+      <w:r>
+        <w:rPr>
+          <w:rFonts w:ascii="Times New Roman" w:hAnsi="Times New Roman" w:cs="Times New Roman"/>
+        </w:rPr>
+        <w:t>to</w:t>
+      </w:r>
+      <w:proofErr w:type="spellEnd"/>
+      <w:r>
+        <w:rPr>
+          <w:rFonts w:ascii="Times New Roman" w:hAnsi="Times New Roman" w:cs="Times New Roman"/>
+        </w:rPr>
+        <w:t xml:space="preserve">  </w:t>
+      </w:r>
+    </w:p>
+    <w:p>
+      <w:pPr>
+        <w:rPr>
+          <w:rFonts w:ascii="Times New Roman" w:hAnsi="Times New Roman" w:cs="Times New Roman"/>
+        </w:rPr>
+      </w:pPr>
+      <w:r>
+        <w:rPr>
+          <w:rFonts w:ascii="Times New Roman" w:hAnsi="Times New Roman" w:cs="Times New Roman"/>
+        </w:rPr>
+        <w:t xml:space="preserve">                                      </w:t>
+      </w:r>
+      <w:proofErr w:type="spellStart"/>
+      <w:r>
+        <w:rPr>
+          <w:rFonts w:ascii="Times New Roman" w:hAnsi="Times New Roman" w:cs="Times New Roman"/>
+        </w:rPr>
+        <w:t>the</w:t>
+      </w:r>
+      <w:proofErr w:type="spellEnd"/>
+      <w:r>
+        <w:rPr>
+          <w:rFonts w:ascii="Times New Roman" w:hAnsi="Times New Roman" w:cs="Times New Roman"/>
+        </w:rPr>
+        <w:t xml:space="preserve"> main </w:t>
+      </w:r>
+      <w:proofErr w:type="spellStart"/>
+      <w:r>
+        <w:rPr>
+          <w:rFonts w:ascii="Times New Roman" w:hAnsi="Times New Roman" w:cs="Times New Roman"/>
+        </w:rPr>
+        <w:t>page</w:t>
+      </w:r>
+      <w:proofErr w:type="spellEnd"/>
+      <w:r>
+        <w:rPr>
+          <w:rFonts w:ascii="Times New Roman" w:hAnsi="Times New Roman" w:cs="Times New Roman"/>
+        </w:rPr>
+        <w:t xml:space="preserve"> of </w:t>
+      </w:r>
+      <w:proofErr w:type="spellStart"/>
+      <w:r>
+        <w:rPr>
+          <w:rFonts w:ascii="Times New Roman" w:hAnsi="Times New Roman" w:cs="Times New Roman"/>
+        </w:rPr>
+        <w:t>the</w:t>
+      </w:r>
+      <w:proofErr w:type="spellEnd"/>
+      <w:r>
+        <w:rPr>
+          <w:rFonts w:ascii="Times New Roman" w:hAnsi="Times New Roman" w:cs="Times New Roman"/>
+        </w:rPr>
+        <w:t xml:space="preserve"> </w:t>
+      </w:r>
+      <w:proofErr w:type="spellStart"/>
+      <w:r>
+        <w:rPr>
+          <w:rFonts w:ascii="Times New Roman" w:hAnsi="Times New Roman" w:cs="Times New Roman"/>
+        </w:rPr>
+        <w:t>website</w:t>
+      </w:r>
+      <w:proofErr w:type="spellEnd"/>
+      <w:r>
+        <w:rPr>
+          <w:rFonts w:ascii="Times New Roman" w:hAnsi="Times New Roman" w:cs="Times New Roman"/>
+        </w:rPr>
+        <w:t xml:space="preserve"> </w:t>
+      </w:r>
+      <w:proofErr w:type="spellStart"/>
+      <w:r>
+        <w:rPr>
+          <w:rFonts w:ascii="Times New Roman" w:hAnsi="Times New Roman" w:cs="Times New Roman"/>
+        </w:rPr>
+        <w:t>and</w:t>
+      </w:r>
+      <w:proofErr w:type="spellEnd"/>
+      <w:r>
+        <w:rPr>
+          <w:rFonts w:ascii="Times New Roman" w:hAnsi="Times New Roman" w:cs="Times New Roman"/>
+        </w:rPr>
+        <w:t xml:space="preserve"> his/her name is </w:t>
+      </w:r>
+      <w:proofErr w:type="spellStart"/>
+      <w:r>
+        <w:rPr>
+          <w:rFonts w:ascii="Times New Roman" w:hAnsi="Times New Roman" w:cs="Times New Roman"/>
+        </w:rPr>
+        <w:t>displayed</w:t>
+      </w:r>
+      <w:proofErr w:type="spellEnd"/>
+      <w:r>
+        <w:rPr>
+          <w:rFonts w:ascii="Times New Roman" w:hAnsi="Times New Roman" w:cs="Times New Roman"/>
+        </w:rPr>
+        <w:t xml:space="preserve"> on  </w:t>
+      </w:r>
+    </w:p>
+    <w:p>
+      <w:pPr>
+        <w:rPr>
+          <w:rFonts w:ascii="Times New Roman" w:hAnsi="Times New Roman" w:cs="Times New Roman"/>
+        </w:rPr>
+      </w:pPr>
+      <w:r>
+        <w:rPr>
+          <w:rFonts w:ascii="Times New Roman" w:hAnsi="Times New Roman" w:cs="Times New Roman"/>
+        </w:rPr>
+        <w:t xml:space="preserve">                                      </w:t>
+      </w:r>
+      <w:proofErr w:type="spellStart"/>
+      <w:r>
+        <w:rPr>
+          <w:rFonts w:ascii="Times New Roman" w:hAnsi="Times New Roman" w:cs="Times New Roman"/>
+        </w:rPr>
+        <w:t>the</w:t>
+      </w:r>
+      <w:proofErr w:type="spellEnd"/>
+      <w:r>
+        <w:rPr>
+          <w:rFonts w:ascii="Times New Roman" w:hAnsi="Times New Roman" w:cs="Times New Roman"/>
+        </w:rPr>
+        <w:t xml:space="preserve"> </w:t>
+      </w:r>
+      <w:proofErr w:type="spellStart"/>
+      <w:r>
+        <w:rPr>
+          <w:rFonts w:ascii="Times New Roman" w:hAnsi="Times New Roman" w:cs="Times New Roman"/>
+        </w:rPr>
+        <w:t>right</w:t>
+      </w:r>
+      <w:proofErr w:type="spellEnd"/>
+      <w:r>
+        <w:rPr>
+          <w:rFonts w:ascii="Times New Roman" w:hAnsi="Times New Roman" w:cs="Times New Roman"/>
+        </w:rPr>
+        <w:t xml:space="preserve">-top of </w:t>
+      </w:r>
+      <w:proofErr w:type="spellStart"/>
+      <w:r>
+        <w:rPr>
+          <w:rFonts w:ascii="Times New Roman" w:hAnsi="Times New Roman" w:cs="Times New Roman"/>
+        </w:rPr>
+        <w:t>the</w:t>
+      </w:r>
+      <w:proofErr w:type="spellEnd"/>
+      <w:r>
+        <w:rPr>
+          <w:rFonts w:ascii="Times New Roman" w:hAnsi="Times New Roman" w:cs="Times New Roman"/>
+        </w:rPr>
+        <w:t xml:space="preserve"> </w:t>
+      </w:r>
+      <w:proofErr w:type="spellStart"/>
+      <w:r>
+        <w:rPr>
+          <w:rFonts w:ascii="Times New Roman" w:hAnsi="Times New Roman" w:cs="Times New Roman"/>
+        </w:rPr>
+        <w:t>website</w:t>
+      </w:r>
+      <w:proofErr w:type="spellEnd"/>
+      <w:r>
+        <w:rPr>
+          <w:rFonts w:ascii="Times New Roman" w:hAnsi="Times New Roman" w:cs="Times New Roman"/>
+        </w:rPr>
+        <w:t>.</w:t>
       </w:r>
     </w:p>
     <w:p>
@@ -751,15 +1530,49 @@
           <w:rFonts w:ascii="Times New Roman" w:hAnsi="Times New Roman" w:cs="Times New Roman"/>
         </w:rPr>
       </w:pPr>
-      <w:r>
-        <w:rPr>
-          <w:rFonts w:ascii="Times New Roman" w:hAnsi="Times New Roman" w:cs="Times New Roman"/>
-          <w:b/>
-          <w:bCs/>
-          <w:sz w:val="28"/>
-          <w:szCs w:val="28"/>
-        </w:rPr>
-        <w:t xml:space="preserve">Entry condition </w:t>
+      <w:proofErr w:type="spellStart"/>
+      <w:r>
+        <w:rPr>
+          <w:rFonts w:ascii="Times New Roman" w:hAnsi="Times New Roman" w:cs="Times New Roman"/>
+          <w:b/>
+          <w:bCs/>
+          <w:sz w:val="28"/>
+          <w:szCs w:val="28"/>
+        </w:rPr>
+        <w:t>Entry</w:t>
+      </w:r>
+      <w:proofErr w:type="spellEnd"/>
+      <w:r>
+        <w:rPr>
+          <w:rFonts w:ascii="Times New Roman" w:hAnsi="Times New Roman" w:cs="Times New Roman"/>
+          <w:b/>
+          <w:bCs/>
+          <w:sz w:val="28"/>
+          <w:szCs w:val="28"/>
+        </w:rPr>
+        <w:t xml:space="preserve"> </w:t>
+      </w:r>
+      <w:proofErr w:type="spellStart"/>
+      <w:r>
+        <w:rPr>
+          <w:rFonts w:ascii="Times New Roman" w:hAnsi="Times New Roman" w:cs="Times New Roman"/>
+          <w:b/>
+          <w:bCs/>
+          <w:sz w:val="28"/>
+          <w:szCs w:val="28"/>
+        </w:rPr>
+        <w:t>condition</w:t>
+      </w:r>
+      <w:proofErr w:type="spellEnd"/>
+      <w:r>
+        <w:rPr>
+          <w:rFonts w:ascii="Times New Roman" w:hAnsi="Times New Roman" w:cs="Times New Roman"/>
+          <w:b/>
+          <w:bCs/>
+          <w:sz w:val="28"/>
+          <w:szCs w:val="28"/>
+        </w:rPr>
+        <w:t xml:space="preserve"> </w:t>
       </w:r>
       <w:r>
         <w:rPr>
@@ -782,29 +1595,103 @@
         <w:tab/>
         <w:t xml:space="preserve"> - </w:t>
       </w:r>
-      <w:r>
-        <w:rPr>
-          <w:rFonts w:ascii="Times New Roman" w:hAnsi="Times New Roman" w:cs="Times New Roman"/>
-        </w:rPr>
-        <w:t xml:space="preserve">The RegisteredUser </w:t>
-      </w:r>
-      <w:r>
-        <w:rPr>
-          <w:rFonts w:ascii="Times New Roman" w:hAnsi="Times New Roman" w:cs="Times New Roman"/>
-        </w:rPr>
-        <w:t>enters</w:t>
-      </w:r>
-      <w:r>
-        <w:rPr>
-          <w:rFonts w:ascii="Times New Roman" w:hAnsi="Times New Roman" w:cs="Times New Roman"/>
-        </w:rPr>
-        <w:t xml:space="preserve"> the </w:t>
-      </w:r>
-      <w:r>
-        <w:rPr>
-          <w:rFonts w:ascii="Times New Roman" w:hAnsi="Times New Roman" w:cs="Times New Roman"/>
-        </w:rPr>
-        <w:t>homepage of the website.</w:t>
+      <w:proofErr w:type="spellStart"/>
+      <w:r>
+        <w:rPr>
+          <w:rFonts w:ascii="Times New Roman" w:hAnsi="Times New Roman" w:cs="Times New Roman"/>
+        </w:rPr>
+        <w:t>The</w:t>
+      </w:r>
+      <w:proofErr w:type="spellEnd"/>
+      <w:r>
+        <w:rPr>
+          <w:rFonts w:ascii="Times New Roman" w:hAnsi="Times New Roman" w:cs="Times New Roman"/>
+        </w:rPr>
+        <w:t xml:space="preserve"> </w:t>
+      </w:r>
+      <w:proofErr w:type="spellStart"/>
+      <w:r>
+        <w:rPr>
+          <w:rFonts w:ascii="Times New Roman" w:hAnsi="Times New Roman" w:cs="Times New Roman"/>
+        </w:rPr>
+        <w:t>RegisteredUser</w:t>
+      </w:r>
+      <w:proofErr w:type="spellEnd"/>
+      <w:r>
+        <w:rPr>
+          <w:rFonts w:ascii="Times New Roman" w:hAnsi="Times New Roman" w:cs="Times New Roman"/>
+        </w:rPr>
+        <w:t xml:space="preserve"> is </w:t>
+      </w:r>
+      <w:proofErr w:type="spellStart"/>
+      <w:r>
+        <w:rPr>
+          <w:rFonts w:ascii="Times New Roman" w:hAnsi="Times New Roman" w:cs="Times New Roman"/>
+        </w:rPr>
+        <w:t>entered</w:t>
+      </w:r>
+      <w:proofErr w:type="spellEnd"/>
+      <w:r>
+        <w:rPr>
+          <w:rFonts w:ascii="Times New Roman" w:hAnsi="Times New Roman" w:cs="Times New Roman"/>
+        </w:rPr>
+        <w:t xml:space="preserve"> </w:t>
+      </w:r>
+      <w:proofErr w:type="spellStart"/>
+      <w:r>
+        <w:rPr>
+          <w:rFonts w:ascii="Times New Roman" w:hAnsi="Times New Roman" w:cs="Times New Roman"/>
+        </w:rPr>
+        <w:t>the</w:t>
+      </w:r>
+      <w:proofErr w:type="spellEnd"/>
+      <w:r>
+        <w:rPr>
+          <w:rFonts w:ascii="Times New Roman" w:hAnsi="Times New Roman" w:cs="Times New Roman"/>
+        </w:rPr>
+        <w:t xml:space="preserve"> </w:t>
+      </w:r>
+      <w:proofErr w:type="spellStart"/>
+      <w:r>
+        <w:rPr>
+          <w:rFonts w:ascii="Times New Roman" w:hAnsi="Times New Roman" w:cs="Times New Roman"/>
+        </w:rPr>
+        <w:t>homepage</w:t>
+      </w:r>
+      <w:proofErr w:type="spellEnd"/>
+      <w:r>
+        <w:rPr>
+          <w:rFonts w:ascii="Times New Roman" w:hAnsi="Times New Roman" w:cs="Times New Roman"/>
+        </w:rPr>
+        <w:t xml:space="preserve"> of </w:t>
+      </w:r>
+      <w:proofErr w:type="spellStart"/>
+      <w:r>
+        <w:rPr>
+          <w:rFonts w:ascii="Times New Roman" w:hAnsi="Times New Roman" w:cs="Times New Roman"/>
+        </w:rPr>
+        <w:t>the</w:t>
+      </w:r>
+      <w:proofErr w:type="spellEnd"/>
+      <w:r>
+        <w:rPr>
+          <w:rFonts w:ascii="Times New Roman" w:hAnsi="Times New Roman" w:cs="Times New Roman"/>
+        </w:rPr>
+        <w:t xml:space="preserve"> </w:t>
+      </w:r>
+      <w:proofErr w:type="spellStart"/>
+      <w:r>
+        <w:rPr>
+          <w:rFonts w:ascii="Times New Roman" w:hAnsi="Times New Roman" w:cs="Times New Roman"/>
+        </w:rPr>
+        <w:t>website</w:t>
+      </w:r>
+      <w:proofErr w:type="spellEnd"/>
+      <w:r>
+        <w:rPr>
+          <w:rFonts w:ascii="Times New Roman" w:hAnsi="Times New Roman" w:cs="Times New Roman"/>
+        </w:rPr>
+        <w:t>.</w:t>
       </w:r>
     </w:p>
     <w:p>
@@ -830,15 +1717,49 @@
           <w:rFonts w:ascii="Times New Roman" w:hAnsi="Times New Roman" w:cs="Times New Roman"/>
         </w:rPr>
       </w:pPr>
-      <w:r>
-        <w:rPr>
-          <w:rFonts w:ascii="Times New Roman" w:hAnsi="Times New Roman" w:cs="Times New Roman"/>
-          <w:b/>
-          <w:bCs/>
-          <w:sz w:val="28"/>
-          <w:szCs w:val="28"/>
-        </w:rPr>
-        <w:t xml:space="preserve">Exit condition </w:t>
+      <w:proofErr w:type="spellStart"/>
+      <w:r>
+        <w:rPr>
+          <w:rFonts w:ascii="Times New Roman" w:hAnsi="Times New Roman" w:cs="Times New Roman"/>
+          <w:b/>
+          <w:bCs/>
+          <w:sz w:val="28"/>
+          <w:szCs w:val="28"/>
+        </w:rPr>
+        <w:t>Exit</w:t>
+      </w:r>
+      <w:proofErr w:type="spellEnd"/>
+      <w:r>
+        <w:rPr>
+          <w:rFonts w:ascii="Times New Roman" w:hAnsi="Times New Roman" w:cs="Times New Roman"/>
+          <w:b/>
+          <w:bCs/>
+          <w:sz w:val="28"/>
+          <w:szCs w:val="28"/>
+        </w:rPr>
+        <w:t xml:space="preserve"> </w:t>
+      </w:r>
+      <w:proofErr w:type="spellStart"/>
+      <w:r>
+        <w:rPr>
+          <w:rFonts w:ascii="Times New Roman" w:hAnsi="Times New Roman" w:cs="Times New Roman"/>
+          <w:b/>
+          <w:bCs/>
+          <w:sz w:val="28"/>
+          <w:szCs w:val="28"/>
+        </w:rPr>
+        <w:t>condition</w:t>
+      </w:r>
+      <w:proofErr w:type="spellEnd"/>
+      <w:r>
+        <w:rPr>
+          <w:rFonts w:ascii="Times New Roman" w:hAnsi="Times New Roman" w:cs="Times New Roman"/>
+          <w:b/>
+          <w:bCs/>
+          <w:sz w:val="28"/>
+          <w:szCs w:val="28"/>
+        </w:rPr>
+        <w:t xml:space="preserve"> </w:t>
       </w:r>
       <w:r>
         <w:rPr>
@@ -859,77 +1780,321 @@
           <w:szCs w:val="28"/>
         </w:rPr>
         <w:tab/>
-      </w:r>
-      <w:r>
-        <w:rPr>
-          <w:rFonts w:ascii="Times New Roman" w:hAnsi="Times New Roman" w:cs="Times New Roman"/>
-          <w:b/>
-          <w:bCs/>
-          <w:sz w:val="28"/>
-          <w:szCs w:val="28"/>
-        </w:rPr>
-        <w:t xml:space="preserve"> </w:t>
-      </w:r>
-      <w:r>
-        <w:rPr>
-          <w:rFonts w:ascii="Times New Roman" w:hAnsi="Times New Roman" w:cs="Times New Roman"/>
-          <w:b/>
-          <w:bCs/>
-          <w:sz w:val="28"/>
-          <w:szCs w:val="28"/>
-        </w:rPr>
-        <w:t>-</w:t>
-      </w:r>
-      <w:r>
-        <w:rPr>
-          <w:rFonts w:ascii="Times New Roman" w:hAnsi="Times New Roman" w:cs="Times New Roman"/>
-        </w:rPr>
-        <w:t xml:space="preserve"> </w:t>
-      </w:r>
-      <w:r>
-        <w:rPr>
-          <w:rFonts w:ascii="Times New Roman" w:hAnsi="Times New Roman" w:cs="Times New Roman"/>
-        </w:rPr>
-        <w:t>The RegisteredUser</w:t>
-      </w:r>
-      <w:r>
-        <w:rPr>
-          <w:rFonts w:ascii="Times New Roman" w:hAnsi="Times New Roman" w:cs="Times New Roman"/>
-        </w:rPr>
-        <w:t xml:space="preserve"> exits from the website and receives a   </w:t>
-      </w:r>
-    </w:p>
-    <w:p>
-      <w:pPr>
-        <w:rPr>
-          <w:rFonts w:ascii="Times New Roman" w:hAnsi="Times New Roman" w:cs="Times New Roman"/>
-        </w:rPr>
-      </w:pPr>
-      <w:r>
-        <w:rPr>
-          <w:rFonts w:ascii="Times New Roman" w:hAnsi="Times New Roman" w:cs="Times New Roman"/>
-        </w:rPr>
-        <w:t xml:space="preserve">                                                    response as “ You are exitted from the system successfully. “</w:t>
-      </w:r>
+        <w:t xml:space="preserve"> -</w:t>
+      </w:r>
+      <w:r>
+        <w:rPr>
+          <w:rFonts w:ascii="Times New Roman" w:hAnsi="Times New Roman" w:cs="Times New Roman"/>
+        </w:rPr>
+        <w:t xml:space="preserve"> </w:t>
+      </w:r>
+      <w:proofErr w:type="spellStart"/>
+      <w:r>
+        <w:rPr>
+          <w:rFonts w:ascii="Times New Roman" w:hAnsi="Times New Roman" w:cs="Times New Roman"/>
+        </w:rPr>
+        <w:t>The</w:t>
+      </w:r>
+      <w:proofErr w:type="spellEnd"/>
+      <w:r>
+        <w:rPr>
+          <w:rFonts w:ascii="Times New Roman" w:hAnsi="Times New Roman" w:cs="Times New Roman"/>
+        </w:rPr>
+        <w:t xml:space="preserve"> </w:t>
+      </w:r>
+      <w:proofErr w:type="spellStart"/>
+      <w:r>
+        <w:rPr>
+          <w:rFonts w:ascii="Times New Roman" w:hAnsi="Times New Roman" w:cs="Times New Roman"/>
+        </w:rPr>
+        <w:t>RegisteredUser</w:t>
+      </w:r>
+      <w:proofErr w:type="spellEnd"/>
+      <w:r>
+        <w:rPr>
+          <w:rFonts w:ascii="Times New Roman" w:hAnsi="Times New Roman" w:cs="Times New Roman"/>
+        </w:rPr>
+        <w:t xml:space="preserve"> has </w:t>
+      </w:r>
+      <w:proofErr w:type="spellStart"/>
+      <w:r>
+        <w:rPr>
+          <w:rFonts w:ascii="Times New Roman" w:hAnsi="Times New Roman" w:cs="Times New Roman"/>
+        </w:rPr>
+        <w:t>received</w:t>
+      </w:r>
+      <w:proofErr w:type="spellEnd"/>
+      <w:r>
+        <w:rPr>
+          <w:rFonts w:ascii="Times New Roman" w:hAnsi="Times New Roman" w:cs="Times New Roman"/>
+        </w:rPr>
+        <w:t xml:space="preserve"> a </w:t>
+      </w:r>
+      <w:proofErr w:type="spellStart"/>
+      <w:r>
+        <w:rPr>
+          <w:rFonts w:ascii="Times New Roman" w:hAnsi="Times New Roman" w:cs="Times New Roman"/>
+        </w:rPr>
+        <w:t>noticed</w:t>
+      </w:r>
+      <w:proofErr w:type="spellEnd"/>
+      <w:r>
+        <w:rPr>
+          <w:rFonts w:ascii="Times New Roman" w:hAnsi="Times New Roman" w:cs="Times New Roman"/>
+        </w:rPr>
+        <w:t xml:space="preserve"> name on  </w:t>
+      </w:r>
+    </w:p>
+    <w:p>
+      <w:pPr>
+        <w:rPr>
+          <w:rFonts w:ascii="Times New Roman" w:hAnsi="Times New Roman" w:cs="Times New Roman"/>
+        </w:rPr>
+      </w:pPr>
+      <w:r>
+        <w:rPr>
+          <w:rFonts w:ascii="Times New Roman" w:hAnsi="Times New Roman" w:cs="Times New Roman"/>
+        </w:rPr>
+        <w:t xml:space="preserve">                                                   </w:t>
+      </w:r>
+      <w:proofErr w:type="spellStart"/>
+      <w:r>
+        <w:rPr>
+          <w:rFonts w:ascii="Times New Roman" w:hAnsi="Times New Roman" w:cs="Times New Roman"/>
+        </w:rPr>
+        <w:t>the</w:t>
+      </w:r>
+      <w:proofErr w:type="spellEnd"/>
+      <w:r>
+        <w:rPr>
+          <w:rFonts w:ascii="Times New Roman" w:hAnsi="Times New Roman" w:cs="Times New Roman"/>
+        </w:rPr>
+        <w:t xml:space="preserve"> </w:t>
+      </w:r>
+      <w:proofErr w:type="spellStart"/>
+      <w:r>
+        <w:rPr>
+          <w:rFonts w:ascii="Times New Roman" w:hAnsi="Times New Roman" w:cs="Times New Roman"/>
+        </w:rPr>
+        <w:t>right</w:t>
+      </w:r>
+      <w:proofErr w:type="spellEnd"/>
+      <w:r>
+        <w:rPr>
+          <w:rFonts w:ascii="Times New Roman" w:hAnsi="Times New Roman" w:cs="Times New Roman"/>
+        </w:rPr>
+        <w:t xml:space="preserve">-top of </w:t>
+      </w:r>
+      <w:proofErr w:type="spellStart"/>
+      <w:r>
+        <w:rPr>
+          <w:rFonts w:ascii="Times New Roman" w:hAnsi="Times New Roman" w:cs="Times New Roman"/>
+        </w:rPr>
+        <w:t>the</w:t>
+      </w:r>
+      <w:proofErr w:type="spellEnd"/>
+      <w:r>
+        <w:rPr>
+          <w:rFonts w:ascii="Times New Roman" w:hAnsi="Times New Roman" w:cs="Times New Roman"/>
+        </w:rPr>
+        <w:t xml:space="preserve"> </w:t>
+      </w:r>
+      <w:proofErr w:type="spellStart"/>
+      <w:r>
+        <w:rPr>
+          <w:rFonts w:ascii="Times New Roman" w:hAnsi="Times New Roman" w:cs="Times New Roman"/>
+        </w:rPr>
+        <w:t>website</w:t>
+      </w:r>
+      <w:proofErr w:type="spellEnd"/>
       <w:r>
         <w:rPr>
           <w:rFonts w:ascii="Times New Roman" w:hAnsi="Times New Roman" w:cs="Times New Roman"/>
         </w:rPr>
         <w:t>.</w:t>
       </w:r>
-      <w:r>
-        <w:rPr>
-          <w:rFonts w:ascii="Times New Roman" w:hAnsi="Times New Roman" w:cs="Times New Roman"/>
-        </w:rPr>
-        <w:t xml:space="preserve"> </w:t>
-      </w:r>
-    </w:p>
-    <w:p>
-      <w:pPr>
-        <w:rPr>
-          <w:rFonts w:ascii="Times New Roman" w:hAnsi="Times New Roman" w:cs="Times New Roman"/>
-        </w:rPr>
-      </w:pPr>
+    </w:p>
+    <w:p>
+      <w:pPr>
+        <w:rPr>
+          <w:rFonts w:ascii="Times New Roman" w:hAnsi="Times New Roman" w:cs="Times New Roman"/>
+        </w:rPr>
+      </w:pPr>
+      <w:r>
+        <w:rPr>
+          <w:rFonts w:ascii="Times New Roman" w:hAnsi="Times New Roman" w:cs="Times New Roman"/>
+        </w:rPr>
+        <w:t xml:space="preserve">                                                    OR</w:t>
+      </w:r>
+    </w:p>
+    <w:p>
+      <w:pPr>
+        <w:rPr>
+          <w:rFonts w:ascii="Times New Roman" w:hAnsi="Times New Roman" w:cs="Times New Roman"/>
+        </w:rPr>
+      </w:pPr>
+      <w:r>
+        <w:rPr>
+          <w:rFonts w:ascii="Times New Roman" w:hAnsi="Times New Roman" w:cs="Times New Roman"/>
+        </w:rPr>
+        <w:t xml:space="preserve">                                                 </w:t>
+      </w:r>
+      <w:r>
+        <w:rPr>
+          <w:rFonts w:ascii="Times New Roman" w:hAnsi="Times New Roman" w:cs="Times New Roman"/>
+          <w:b/>
+          <w:bCs/>
+          <w:sz w:val="28"/>
+          <w:szCs w:val="28"/>
+        </w:rPr>
+        <w:t xml:space="preserve">- </w:t>
+      </w:r>
+      <w:proofErr w:type="spellStart"/>
+      <w:r>
+        <w:rPr>
+          <w:rFonts w:ascii="Times New Roman" w:hAnsi="Times New Roman" w:cs="Times New Roman"/>
+        </w:rPr>
+        <w:t>The</w:t>
+      </w:r>
+      <w:proofErr w:type="spellEnd"/>
+      <w:r>
+        <w:rPr>
+          <w:rFonts w:ascii="Times New Roman" w:hAnsi="Times New Roman" w:cs="Times New Roman"/>
+        </w:rPr>
+        <w:t xml:space="preserve"> </w:t>
+      </w:r>
+      <w:proofErr w:type="spellStart"/>
+      <w:r>
+        <w:rPr>
+          <w:rFonts w:ascii="Times New Roman" w:hAnsi="Times New Roman" w:cs="Times New Roman"/>
+        </w:rPr>
+        <w:t>RegisteredUser</w:t>
+      </w:r>
+      <w:proofErr w:type="spellEnd"/>
+      <w:r>
+        <w:rPr>
+          <w:rFonts w:ascii="Times New Roman" w:hAnsi="Times New Roman" w:cs="Times New Roman"/>
+        </w:rPr>
+        <w:t xml:space="preserve"> has </w:t>
+      </w:r>
+      <w:proofErr w:type="spellStart"/>
+      <w:r>
+        <w:rPr>
+          <w:rFonts w:ascii="Times New Roman" w:hAnsi="Times New Roman" w:cs="Times New Roman"/>
+        </w:rPr>
+        <w:t>received</w:t>
+      </w:r>
+      <w:proofErr w:type="spellEnd"/>
+      <w:r>
+        <w:rPr>
+          <w:rFonts w:ascii="Times New Roman" w:hAnsi="Times New Roman" w:cs="Times New Roman"/>
+        </w:rPr>
+        <w:t xml:space="preserve"> an </w:t>
+      </w:r>
+      <w:proofErr w:type="spellStart"/>
+      <w:r>
+        <w:rPr>
+          <w:rFonts w:ascii="Times New Roman" w:hAnsi="Times New Roman" w:cs="Times New Roman"/>
+        </w:rPr>
+        <w:t>explanation</w:t>
+      </w:r>
+      <w:proofErr w:type="spellEnd"/>
+      <w:r>
+        <w:rPr>
+          <w:rFonts w:ascii="Times New Roman" w:hAnsi="Times New Roman" w:cs="Times New Roman"/>
+        </w:rPr>
+        <w:t xml:space="preserve"> </w:t>
+      </w:r>
+      <w:proofErr w:type="spellStart"/>
+      <w:r>
+        <w:rPr>
+          <w:rFonts w:ascii="Times New Roman" w:hAnsi="Times New Roman" w:cs="Times New Roman"/>
+        </w:rPr>
+        <w:t>indicating</w:t>
+      </w:r>
+      <w:proofErr w:type="spellEnd"/>
+      <w:r>
+        <w:rPr>
+          <w:rFonts w:ascii="Times New Roman" w:hAnsi="Times New Roman" w:cs="Times New Roman"/>
+        </w:rPr>
+        <w:t xml:space="preserve"> </w:t>
+      </w:r>
+      <w:proofErr w:type="spellStart"/>
+      <w:r>
+        <w:rPr>
+          <w:rFonts w:ascii="Times New Roman" w:hAnsi="Times New Roman" w:cs="Times New Roman"/>
+        </w:rPr>
+        <w:t>why</w:t>
+      </w:r>
+      <w:proofErr w:type="spellEnd"/>
+      <w:r>
+        <w:rPr>
+          <w:rFonts w:ascii="Times New Roman" w:hAnsi="Times New Roman" w:cs="Times New Roman"/>
+        </w:rPr>
+        <w:t xml:space="preserve"> </w:t>
+      </w:r>
+    </w:p>
+    <w:p>
+      <w:pPr>
+        <w:rPr>
+          <w:rFonts w:ascii="Times New Roman" w:hAnsi="Times New Roman" w:cs="Times New Roman"/>
+        </w:rPr>
+      </w:pPr>
+      <w:r>
+        <w:rPr>
+          <w:rFonts w:ascii="Times New Roman" w:hAnsi="Times New Roman" w:cs="Times New Roman"/>
+        </w:rPr>
+        <w:t xml:space="preserve">                                                    </w:t>
+      </w:r>
+      <w:proofErr w:type="spellStart"/>
+      <w:r>
+        <w:rPr>
+          <w:rFonts w:ascii="Times New Roman" w:hAnsi="Times New Roman" w:cs="Times New Roman"/>
+        </w:rPr>
+        <w:t>the</w:t>
+      </w:r>
+      <w:proofErr w:type="spellEnd"/>
+      <w:r>
+        <w:rPr>
+          <w:rFonts w:ascii="Times New Roman" w:hAnsi="Times New Roman" w:cs="Times New Roman"/>
+        </w:rPr>
+        <w:t xml:space="preserve"> </w:t>
+      </w:r>
+      <w:proofErr w:type="spellStart"/>
+      <w:r>
+        <w:rPr>
+          <w:rFonts w:ascii="Times New Roman" w:hAnsi="Times New Roman" w:cs="Times New Roman"/>
+        </w:rPr>
+        <w:t>login</w:t>
+      </w:r>
+      <w:proofErr w:type="spellEnd"/>
+      <w:r>
+        <w:rPr>
+          <w:rFonts w:ascii="Times New Roman" w:hAnsi="Times New Roman" w:cs="Times New Roman"/>
+        </w:rPr>
+        <w:t xml:space="preserve"> is </w:t>
+      </w:r>
+      <w:proofErr w:type="spellStart"/>
+      <w:r>
+        <w:rPr>
+          <w:rFonts w:ascii="Times New Roman" w:hAnsi="Times New Roman" w:cs="Times New Roman"/>
+        </w:rPr>
+        <w:t>failed</w:t>
+      </w:r>
+      <w:proofErr w:type="spellEnd"/>
+    </w:p>
+    <w:p>
+      <w:pPr>
+        <w:rPr>
+          <w:rFonts w:ascii="Times New Roman" w:hAnsi="Times New Roman" w:cs="Times New Roman"/>
+        </w:rPr>
+      </w:pPr>
+      <w:r>
+        <w:rPr>
+          <w:rFonts w:ascii="Times New Roman" w:hAnsi="Times New Roman" w:cs="Times New Roman"/>
+        </w:rPr>
+        <w:t xml:space="preserve"> </w:t>
+      </w:r>
     </w:p>
     <w:p>
       <w:pPr>
@@ -950,6 +2115,7 @@
           <w:rFonts w:ascii="Times New Roman" w:hAnsi="Times New Roman" w:cs="Times New Roman"/>
         </w:rPr>
       </w:pPr>
+      <w:proofErr w:type="spellStart"/>
       <w:r>
         <w:rPr>
           <w:rFonts w:ascii="Times New Roman" w:hAnsi="Times New Roman" w:cs="Times New Roman"/>
@@ -960,85 +2126,174 @@
         </w:rPr>
         <w:t>Quality</w:t>
       </w:r>
-      <w:r>
-        <w:rPr>
-          <w:rFonts w:ascii="Times New Roman" w:hAnsi="Times New Roman" w:cs="Times New Roman"/>
-          <w:b/>
-          <w:bCs/>
-          <w:sz w:val="28"/>
-          <w:szCs w:val="28"/>
-        </w:rPr>
-        <w:t xml:space="preserve"> </w:t>
-      </w:r>
-      <w:r>
-        <w:rPr>
-          <w:rFonts w:ascii="Times New Roman" w:hAnsi="Times New Roman" w:cs="Times New Roman"/>
-          <w:b/>
-          <w:bCs/>
-          <w:sz w:val="28"/>
-          <w:szCs w:val="28"/>
-        </w:rPr>
-        <w:t xml:space="preserve">requirement      - </w:t>
-      </w:r>
-      <w:r>
-        <w:rPr>
-          <w:rFonts w:ascii="Times New Roman" w:hAnsi="Times New Roman" w:cs="Times New Roman"/>
-          <w:bCs/>
-        </w:rPr>
-        <w:t xml:space="preserve">The </w:t>
-      </w:r>
+      <w:proofErr w:type="spellEnd"/>
+      <w:r>
+        <w:rPr>
+          <w:rFonts w:ascii="Times New Roman" w:hAnsi="Times New Roman" w:cs="Times New Roman"/>
+          <w:b/>
+          <w:bCs/>
+          <w:sz w:val="28"/>
+          <w:szCs w:val="28"/>
+        </w:rPr>
+        <w:t xml:space="preserve"> </w:t>
+      </w:r>
+      <w:proofErr w:type="spellStart"/>
+      <w:r>
+        <w:rPr>
+          <w:rFonts w:ascii="Times New Roman" w:hAnsi="Times New Roman" w:cs="Times New Roman"/>
+          <w:b/>
+          <w:bCs/>
+          <w:sz w:val="28"/>
+          <w:szCs w:val="28"/>
+        </w:rPr>
+        <w:t>requirement</w:t>
+      </w:r>
+      <w:proofErr w:type="spellEnd"/>
+      <w:r>
+        <w:rPr>
+          <w:rFonts w:ascii="Times New Roman" w:hAnsi="Times New Roman" w:cs="Times New Roman"/>
+          <w:b/>
+          <w:bCs/>
+          <w:sz w:val="28"/>
+          <w:szCs w:val="28"/>
+        </w:rPr>
+        <w:t xml:space="preserve">       - </w:t>
+      </w:r>
+      <w:proofErr w:type="spellStart"/>
+      <w:r>
+        <w:rPr>
+          <w:rFonts w:ascii="Times New Roman" w:hAnsi="Times New Roman" w:cs="Times New Roman"/>
+          <w:bCs/>
+        </w:rPr>
+        <w:t>The</w:t>
+      </w:r>
+      <w:proofErr w:type="spellEnd"/>
+      <w:r>
+        <w:rPr>
+          <w:rFonts w:ascii="Times New Roman" w:hAnsi="Times New Roman" w:cs="Times New Roman"/>
+          <w:bCs/>
+        </w:rPr>
+        <w:t xml:space="preserve"> </w:t>
+      </w:r>
+      <w:proofErr w:type="spellStart"/>
       <w:r>
         <w:rPr>
           <w:rFonts w:ascii="Times New Roman" w:hAnsi="Times New Roman" w:cs="Times New Roman"/>
         </w:rPr>
         <w:t>VehicleRentingSystem</w:t>
       </w:r>
-      <w:r>
-        <w:rPr>
-          <w:rFonts w:ascii="Times New Roman" w:hAnsi="Times New Roman" w:cs="Times New Roman"/>
-        </w:rPr>
-        <w:t xml:space="preserve"> must</w:t>
-      </w:r>
-      <w:r>
-        <w:rPr>
-          <w:rFonts w:ascii="Times New Roman" w:hAnsi="Times New Roman" w:cs="Times New Roman"/>
-        </w:rPr>
-        <w:t xml:space="preserve"> be done the login operation </w:t>
-      </w:r>
-      <w:r>
-        <w:rPr>
-          <w:rFonts w:ascii="Times New Roman" w:hAnsi="Times New Roman" w:cs="Times New Roman"/>
-        </w:rPr>
-        <w:t xml:space="preserve">at </w:t>
-      </w:r>
-      <w:r>
-        <w:rPr>
-          <w:rFonts w:ascii="Times New Roman" w:hAnsi="Times New Roman" w:cs="Times New Roman"/>
-        </w:rPr>
-        <w:t xml:space="preserve"> </w:t>
-      </w:r>
-    </w:p>
-    <w:p>
-      <w:pPr>
-        <w:pBdr>
-          <w:top w:val="single" w:sz="4" w:space="1" w:color="auto"/>
-        </w:pBdr>
-        <w:rPr>
-          <w:rFonts w:ascii="Times New Roman" w:hAnsi="Times New Roman" w:cs="Times New Roman"/>
-        </w:rPr>
-      </w:pPr>
-      <w:r>
-        <w:rPr>
-          <w:rFonts w:ascii="Times New Roman" w:hAnsi="Times New Roman" w:cs="Times New Roman"/>
-        </w:rPr>
-        <w:t xml:space="preserve">                                                   </w:t>
-      </w:r>
-      <w:r>
-        <w:rPr>
-          <w:rFonts w:ascii="Times New Roman" w:hAnsi="Times New Roman" w:cs="Times New Roman"/>
-        </w:rPr>
-        <w:t>most 30 seconds</w:t>
-      </w:r>
+      <w:proofErr w:type="spellEnd"/>
+      <w:r>
+        <w:rPr>
+          <w:rFonts w:ascii="Times New Roman" w:hAnsi="Times New Roman" w:cs="Times New Roman"/>
+        </w:rPr>
+        <w:t xml:space="preserve"> </w:t>
+      </w:r>
+      <w:proofErr w:type="spellStart"/>
+      <w:r>
+        <w:rPr>
+          <w:rFonts w:ascii="Times New Roman" w:hAnsi="Times New Roman" w:cs="Times New Roman"/>
+        </w:rPr>
+        <w:t>must</w:t>
+      </w:r>
+      <w:proofErr w:type="spellEnd"/>
+      <w:r>
+        <w:rPr>
+          <w:rFonts w:ascii="Times New Roman" w:hAnsi="Times New Roman" w:cs="Times New Roman"/>
+        </w:rPr>
+        <w:t xml:space="preserve"> be </w:t>
+      </w:r>
+      <w:proofErr w:type="gramStart"/>
+      <w:r>
+        <w:rPr>
+          <w:rFonts w:ascii="Times New Roman" w:hAnsi="Times New Roman" w:cs="Times New Roman"/>
+        </w:rPr>
+        <w:t>done</w:t>
+      </w:r>
+      <w:proofErr w:type="gramEnd"/>
+      <w:r>
+        <w:rPr>
+          <w:rFonts w:ascii="Times New Roman" w:hAnsi="Times New Roman" w:cs="Times New Roman"/>
+        </w:rPr>
+        <w:t xml:space="preserve"> </w:t>
+      </w:r>
+      <w:proofErr w:type="spellStart"/>
+      <w:r>
+        <w:rPr>
+          <w:rFonts w:ascii="Times New Roman" w:hAnsi="Times New Roman" w:cs="Times New Roman"/>
+        </w:rPr>
+        <w:t>the</w:t>
+      </w:r>
+      <w:proofErr w:type="spellEnd"/>
+      <w:r>
+        <w:rPr>
+          <w:rFonts w:ascii="Times New Roman" w:hAnsi="Times New Roman" w:cs="Times New Roman"/>
+        </w:rPr>
+        <w:t xml:space="preserve"> </w:t>
+      </w:r>
+      <w:proofErr w:type="spellStart"/>
+      <w:r>
+        <w:rPr>
+          <w:rFonts w:ascii="Times New Roman" w:hAnsi="Times New Roman" w:cs="Times New Roman"/>
+        </w:rPr>
+        <w:t>login</w:t>
+      </w:r>
+      <w:proofErr w:type="spellEnd"/>
+      <w:r>
+        <w:rPr>
+          <w:rFonts w:ascii="Times New Roman" w:hAnsi="Times New Roman" w:cs="Times New Roman"/>
+        </w:rPr>
+        <w:t xml:space="preserve"> </w:t>
+      </w:r>
+      <w:proofErr w:type="spellStart"/>
+      <w:r>
+        <w:rPr>
+          <w:rFonts w:ascii="Times New Roman" w:hAnsi="Times New Roman" w:cs="Times New Roman"/>
+        </w:rPr>
+        <w:t>operation</w:t>
+      </w:r>
+      <w:proofErr w:type="spellEnd"/>
+      <w:r>
+        <w:rPr>
+          <w:rFonts w:ascii="Times New Roman" w:hAnsi="Times New Roman" w:cs="Times New Roman"/>
+        </w:rPr>
+        <w:t xml:space="preserve"> at  </w:t>
+      </w:r>
+    </w:p>
+    <w:p>
+      <w:pPr>
+        <w:rPr>
+          <w:rFonts w:ascii="Times New Roman" w:hAnsi="Times New Roman" w:cs="Times New Roman"/>
+        </w:rPr>
+      </w:pPr>
+      <w:r>
+        <w:rPr>
+          <w:rFonts w:ascii="Times New Roman" w:hAnsi="Times New Roman" w:cs="Times New Roman"/>
+        </w:rPr>
+        <w:t xml:space="preserve">                                                    </w:t>
+      </w:r>
+      <w:proofErr w:type="spellStart"/>
+      <w:r>
+        <w:rPr>
+          <w:rFonts w:ascii="Times New Roman" w:hAnsi="Times New Roman" w:cs="Times New Roman"/>
+        </w:rPr>
+        <w:t>most</w:t>
+      </w:r>
+      <w:proofErr w:type="spellEnd"/>
+      <w:r>
+        <w:rPr>
+          <w:rFonts w:ascii="Times New Roman" w:hAnsi="Times New Roman" w:cs="Times New Roman"/>
+        </w:rPr>
+        <w:t xml:space="preserve"> 30 </w:t>
+      </w:r>
+      <w:proofErr w:type="spellStart"/>
+      <w:r>
+        <w:rPr>
+          <w:rFonts w:ascii="Times New Roman" w:hAnsi="Times New Roman" w:cs="Times New Roman"/>
+        </w:rPr>
+        <w:t>seconds</w:t>
+      </w:r>
+      <w:proofErr w:type="spellEnd"/>
       <w:r>
         <w:rPr>
           <w:rFonts w:ascii="Times New Roman" w:hAnsi="Times New Roman" w:cs="Times New Roman"/>
@@ -1068,32 +2323,34 @@
       </w:pPr>
     </w:p>
     <w:p>
-      <w:r>
-        <w:rPr>
-          <w:rFonts w:ascii="Times New Roman" w:hAnsi="Times New Roman" w:cs="Times New Roman"/>
-          <w:b/>
-          <w:bCs/>
-          <w:sz w:val="28"/>
-          <w:szCs w:val="28"/>
-        </w:rPr>
-        <w:tab/>
-      </w:r>
-    </w:p>
-    <w:p>
-      <w:pPr>
-        <w:spacing w:line="276" w:lineRule="auto"/>
-        <w:rPr>
-          <w:rFonts w:ascii="Times New Roman" w:hAnsi="Times New Roman" w:cs="Times New Roman"/>
-        </w:rPr>
-      </w:pPr>
-    </w:p>
-    <w:p>
-      <w:pPr>
-        <w:rPr>
-          <w:rFonts w:ascii="Times New Roman" w:hAnsi="Times New Roman" w:cs="Times New Roman"/>
-        </w:rPr>
-      </w:pPr>
-    </w:p>
+      <w:pPr>
+        <w:rPr>
+          <w:rFonts w:ascii="Times New Roman" w:hAnsi="Times New Roman" w:cs="Times New Roman"/>
+        </w:rPr>
+      </w:pPr>
+    </w:p>
+    <w:p>
+      <w:pPr>
+        <w:rPr>
+          <w:rFonts w:ascii="Times New Roman" w:hAnsi="Times New Roman" w:cs="Times New Roman"/>
+        </w:rPr>
+      </w:pPr>
+    </w:p>
+    <w:p>
+      <w:pPr>
+        <w:rPr>
+          <w:rFonts w:ascii="Times New Roman" w:hAnsi="Times New Roman" w:cs="Times New Roman"/>
+        </w:rPr>
+      </w:pPr>
+    </w:p>
+    <w:p>
+      <w:pPr>
+        <w:rPr>
+          <w:rFonts w:ascii="Times New Roman" w:hAnsi="Times New Roman" w:cs="Times New Roman"/>
+        </w:rPr>
+      </w:pPr>
+    </w:p>
+    <w:p/>
     <w:sectPr>
       <w:pgSz w:w="12240" w:h="15840"/>
       <w:pgMar w:top="1440" w:right="1440" w:bottom="1440" w:left="1440" w:header="720" w:footer="720" w:gutter="0"/>

</xml_diff>